<commit_message>
Code is herein converted to React from vanilla JavaScriipt
</commit_message>
<xml_diff>
--- a/NextJS-Info.docx
+++ b/NextJS-Info.docx
@@ -33,6 +33,9 @@
       </w:r>
     </w:p>
     <w:p>
+      <w:r>
+        <w:t>In a React App we usually have a lot of JSX.  Browsers don’t understand JSX, so we need to have a JavaScript compiler, such as “Babel” to transform our JSX code into regular JavaScript.</w:t>
+      </w:r>
       <w:bookmarkStart w:id="0" w:name="_GoBack"/>
       <w:bookmarkEnd w:id="0"/>
     </w:p>
@@ -107,19 +110,15 @@
         <w:docPartUnique/>
       </w:docPartObj>
     </w:sdtPr>
+    <w:sdtEndPr/>
     <w:sdtContent>
       <w:p>
         <w:pPr>
           <w:pStyle w:val="Header"/>
           <w:jc w:val="center"/>
         </w:pPr>
-        <w:proofErr w:type="spellStart"/>
-        <w:r>
-          <w:t>NextJS</w:t>
-        </w:r>
-        <w:proofErr w:type="spellEnd"/>
-        <w:r>
-          <w:t xml:space="preserve"> Info - Page </w:t>
+        <w:r>
+          <w:t xml:space="preserve">NextJS Info - Page </w:t>
         </w:r>
         <w:r>
           <w:rPr>

</xml_diff>

<commit_message>
example of using props
</commit_message>
<xml_diff>
--- a/NextJS-Info.docx
+++ b/NextJS-Info.docx
@@ -338,6 +338,13 @@
       </w:pPr>
     </w:p>
     <w:p>
+      <w:pPr>
+        <w:rPr>
+          <w:rFonts w:ascii="Arial" w:hAnsi="Arial" w:cs="Arial"/>
+          <w:color w:val="171717"/>
+          <w:shd w:val="clear" w:color="auto" w:fill="FFFFFF"/>
+        </w:rPr>
+      </w:pPr>
       <w:r>
         <w:rPr>
           <w:rFonts w:ascii="Arial" w:hAnsi="Arial" w:cs="Arial"/>
@@ -346,6 +353,163 @@
         </w:rPr>
         <w:t>First, React components should be capitalized to distinguish them from plain HTML and JavaScript:</w:t>
       </w:r>
+    </w:p>
+    <w:p>
+      <w:pPr>
+        <w:rPr>
+          <w:rFonts w:ascii="Arial" w:hAnsi="Arial" w:cs="Arial"/>
+          <w:color w:val="171717"/>
+          <w:shd w:val="clear" w:color="auto" w:fill="FFFFFF"/>
+        </w:rPr>
+      </w:pPr>
+      <w:proofErr w:type="gramStart"/>
+      <w:r>
+        <w:rPr>
+          <w:rFonts w:ascii="Arial" w:hAnsi="Arial" w:cs="Arial"/>
+          <w:color w:val="171717"/>
+          <w:shd w:val="clear" w:color="auto" w:fill="FFFFFF"/>
+        </w:rPr>
+        <w:t>you</w:t>
+      </w:r>
+      <w:proofErr w:type="gramEnd"/>
+      <w:r>
+        <w:rPr>
+          <w:rFonts w:ascii="Arial" w:hAnsi="Arial" w:cs="Arial"/>
+          <w:color w:val="171717"/>
+          <w:shd w:val="clear" w:color="auto" w:fill="FFFFFF"/>
+        </w:rPr>
+        <w:t xml:space="preserve"> can pass pieces of information as properties to React components. These are called </w:t>
+      </w:r>
+      <w:r>
+        <w:rPr>
+          <w:rStyle w:val="HTMLCode"/>
+          <w:rFonts w:eastAsiaTheme="minorHAnsi"/>
+          <w:color w:val="171717"/>
+          <w:sz w:val="21"/>
+          <w:szCs w:val="21"/>
+          <w:bdr w:val="single" w:sz="6" w:space="0" w:color="EBEBEB" w:frame="1"/>
+          <w:shd w:val="clear" w:color="auto" w:fill="F2F2F2"/>
+        </w:rPr>
+        <w:t>props</w:t>
+      </w:r>
+      <w:r>
+        <w:rPr>
+          <w:rFonts w:ascii="Arial" w:hAnsi="Arial" w:cs="Arial"/>
+          <w:color w:val="171717"/>
+          <w:shd w:val="clear" w:color="auto" w:fill="FFFFFF"/>
+        </w:rPr>
+        <w:t>. </w:t>
+      </w:r>
+    </w:p>
+    <w:p>
+      <w:pPr>
+        <w:rPr>
+          <w:rFonts w:ascii="Arial" w:hAnsi="Arial" w:cs="Arial"/>
+          <w:color w:val="171717"/>
+          <w:shd w:val="clear" w:color="auto" w:fill="FFFFFF"/>
+        </w:rPr>
+      </w:pPr>
+      <w:r>
+        <w:rPr>
+          <w:rFonts w:ascii="Arial" w:hAnsi="Arial" w:cs="Arial"/>
+          <w:color w:val="171717"/>
+          <w:shd w:val="clear" w:color="auto" w:fill="FFFFFF"/>
+        </w:rPr>
+        <w:t>Similar to a JavaScript function, you can design components that accept custom arguments (or props) that change the component's behavior or what is visibly shown when it's rendered to the screen. Then, you can pass down these props from parent components to child components</w:t>
+      </w:r>
+    </w:p>
+    <w:p>
+      <w:pPr>
+        <w:rPr>
+          <w:rFonts w:ascii="Arial" w:hAnsi="Arial" w:cs="Arial"/>
+          <w:color w:val="171717"/>
+          <w:sz w:val="21"/>
+          <w:szCs w:val="21"/>
+          <w:shd w:val="clear" w:color="auto" w:fill="FFFFFF"/>
+        </w:rPr>
+      </w:pPr>
+      <w:r>
+        <w:rPr>
+          <w:rStyle w:val="Strong"/>
+          <w:rFonts w:ascii="Arial" w:hAnsi="Arial" w:cs="Arial"/>
+          <w:color w:val="171717"/>
+          <w:sz w:val="21"/>
+          <w:szCs w:val="21"/>
+          <w:bdr w:val="single" w:sz="2" w:space="0" w:color="E5E5E5" w:frame="1"/>
+          <w:shd w:val="clear" w:color="auto" w:fill="FFFFFF"/>
+        </w:rPr>
+        <w:lastRenderedPageBreak/>
+        <w:t>Note:</w:t>
+      </w:r>
+      <w:r>
+        <w:rPr>
+          <w:rFonts w:ascii="Arial" w:hAnsi="Arial" w:cs="Arial"/>
+          <w:color w:val="171717"/>
+          <w:sz w:val="21"/>
+          <w:szCs w:val="21"/>
+          <w:shd w:val="clear" w:color="auto" w:fill="FFFFFF"/>
+        </w:rPr>
+        <w:t> In React, data flows down the component tree. This is referred to as </w:t>
+      </w:r>
+      <w:r>
+        <w:rPr>
+          <w:rStyle w:val="Emphasis"/>
+          <w:rFonts w:ascii="Arial" w:hAnsi="Arial" w:cs="Arial"/>
+          <w:color w:val="171717"/>
+          <w:sz w:val="21"/>
+          <w:szCs w:val="21"/>
+          <w:bdr w:val="single" w:sz="2" w:space="0" w:color="E5E5E5" w:frame="1"/>
+          <w:shd w:val="clear" w:color="auto" w:fill="FFFFFF"/>
+        </w:rPr>
+        <w:t>one-way data flow</w:t>
+      </w:r>
+      <w:r>
+        <w:rPr>
+          <w:rFonts w:ascii="Arial" w:hAnsi="Arial" w:cs="Arial"/>
+          <w:color w:val="171717"/>
+          <w:sz w:val="21"/>
+          <w:szCs w:val="21"/>
+          <w:shd w:val="clear" w:color="auto" w:fill="FFFFFF"/>
+        </w:rPr>
+        <w:t>. State, which will be discussed in the next chapter, can be passed from parent to child components as props.</w:t>
+      </w:r>
+    </w:p>
+    <w:p>
+      <w:pPr>
+        <w:rPr>
+          <w:rFonts w:ascii="Arial" w:hAnsi="Arial" w:cs="Arial"/>
+          <w:color w:val="171717"/>
+          <w:shd w:val="clear" w:color="auto" w:fill="FFFFFF"/>
+        </w:rPr>
+      </w:pPr>
+      <w:r>
+        <w:rPr>
+          <w:rFonts w:ascii="Arial" w:hAnsi="Arial" w:cs="Arial"/>
+          <w:color w:val="171717"/>
+          <w:shd w:val="clear" w:color="auto" w:fill="FFFFFF"/>
+        </w:rPr>
+        <w:t>You can think of curly braces as a way to enter "JavaScript land" while you are in "JSX land". You can add any </w:t>
+      </w:r>
+      <w:r>
+        <w:rPr>
+          <w:rStyle w:val="Strong"/>
+          <w:rFonts w:ascii="Arial" w:hAnsi="Arial" w:cs="Arial"/>
+          <w:color w:val="171717"/>
+          <w:bdr w:val="single" w:sz="2" w:space="0" w:color="E5E5E5" w:frame="1"/>
+          <w:shd w:val="clear" w:color="auto" w:fill="FFFFFF"/>
+        </w:rPr>
+        <w:t>JavaScript expression</w:t>
+      </w:r>
+      <w:r>
+        <w:rPr>
+          <w:rFonts w:ascii="Arial" w:hAnsi="Arial" w:cs="Arial"/>
+          <w:color w:val="171717"/>
+          <w:shd w:val="clear" w:color="auto" w:fill="FFFFFF"/>
+        </w:rPr>
+        <w:t> (something that evaluates to a single value) inside curly braces.</w:t>
+      </w:r>
+    </w:p>
+    <w:p>
       <w:bookmarkStart w:id="0" w:name="_GoBack"/>
       <w:bookmarkEnd w:id="0"/>
     </w:p>
@@ -461,7 +625,7 @@
             <w:bCs/>
             <w:noProof/>
           </w:rPr>
-          <w:t>1</w:t>
+          <w:t>2</w:t>
         </w:r>
         <w:r>
           <w:rPr>
@@ -506,7 +670,7 @@
             <w:bCs/>
             <w:noProof/>
           </w:rPr>
-          <w:t>1</w:t>
+          <w:t>2</w:t>
         </w:r>
         <w:r>
           <w:rPr>
@@ -1235,6 +1399,17 @@
       <w:szCs w:val="20"/>
     </w:rPr>
   </w:style>
+  <w:style w:type="character" w:styleId="Emphasis">
+    <w:name w:val="Emphasis"/>
+    <w:basedOn w:val="DefaultParagraphFont"/>
+    <w:uiPriority w:val="20"/>
+    <w:qFormat/>
+    <w:rsid w:val="00EC3DF3"/>
+    <w:rPr>
+      <w:i/>
+      <w:iCs/>
+    </w:rPr>
+  </w:style>
 </w:styles>
 </file>
 

</xml_diff>

<commit_message>
added map() to create a list
</commit_message>
<xml_diff>
--- a/NextJS-Info.docx
+++ b/NextJS-Info.docx
@@ -509,12 +509,28 @@
         <w:t> (something that evaluates to a single value) inside curly braces.</w:t>
       </w:r>
     </w:p>
+    <w:p/>
+    <w:p>
+      <w:r>
+        <w:t xml:space="preserve">Pick up at:  </w:t>
+      </w:r>
+    </w:p>
+    <w:p>
+      <w:hyperlink r:id="rId8" w:history="1">
+        <w:r>
+          <w:rPr>
+            <w:rStyle w:val="Hyperlink"/>
+          </w:rPr>
+          <w:t>React Foundations: Displaying Data with Props | Next.js</w:t>
+        </w:r>
+      </w:hyperlink>
+    </w:p>
     <w:p>
       <w:bookmarkStart w:id="0" w:name="_GoBack"/>
       <w:bookmarkEnd w:id="0"/>
     </w:p>
     <w:sectPr>
-      <w:headerReference w:type="default" r:id="rId8"/>
+      <w:headerReference w:type="default" r:id="rId9"/>
       <w:pgSz w:w="12240" w:h="15840"/>
       <w:pgMar w:top="1440" w:right="1440" w:bottom="1440" w:left="1440" w:header="720" w:footer="720" w:gutter="0"/>
       <w:cols w:space="720"/>

</xml_diff>

<commit_message>
demo showing onClick() handler
</commit_message>
<xml_diff>
--- a/NextJS-Info.docx
+++ b/NextJS-Info.docx
@@ -516,6 +516,11 @@
       </w:r>
     </w:p>
     <w:p>
+      <w:pPr>
+        <w:rPr>
+          <w:rStyle w:val="Hyperlink"/>
+        </w:rPr>
+      </w:pPr>
       <w:hyperlink r:id="rId8" w:history="1">
         <w:r>
           <w:rPr>
@@ -525,12 +530,21 @@
         </w:r>
       </w:hyperlink>
     </w:p>
-    <w:p>
+    <w:p/>
+    <w:p>
+      <w:hyperlink r:id="rId9" w:history="1">
+        <w:r>
+          <w:rPr>
+            <w:rStyle w:val="Hyperlink"/>
+          </w:rPr>
+          <w:t>React Foundations: Adding Interactivity with State | Next.js</w:t>
+        </w:r>
+      </w:hyperlink>
       <w:bookmarkStart w:id="0" w:name="_GoBack"/>
       <w:bookmarkEnd w:id="0"/>
     </w:p>
     <w:sectPr>
-      <w:headerReference w:type="default" r:id="rId9"/>
+      <w:headerReference w:type="default" r:id="rId10"/>
       <w:pgSz w:w="12240" w:h="15840"/>
       <w:pgMar w:top="1440" w:right="1440" w:bottom="1440" w:left="1440" w:header="720" w:footer="720" w:gutter="0"/>
       <w:cols w:space="720"/>
@@ -641,7 +655,7 @@
             <w:bCs/>
             <w:noProof/>
           </w:rPr>
-          <w:t>2</w:t>
+          <w:t>1</w:t>
         </w:r>
         <w:r>
           <w:rPr>
@@ -1426,6 +1440,18 @@
       <w:iCs/>
     </w:rPr>
   </w:style>
+  <w:style w:type="character" w:styleId="FollowedHyperlink">
+    <w:name w:val="FollowedHyperlink"/>
+    <w:basedOn w:val="DefaultParagraphFont"/>
+    <w:uiPriority w:val="99"/>
+    <w:semiHidden/>
+    <w:unhideWhenUsed/>
+    <w:rsid w:val="00E64CB1"/>
+    <w:rPr>
+      <w:color w:val="954F72" w:themeColor="followedHyperlink"/>
+      <w:u w:val="single"/>
+    </w:rPr>
+  </w:style>
 </w:styles>
 </file>
 

</xml_diff>

<commit_message>
code displaying how state and events can work together
</commit_message>
<xml_diff>
--- a/NextJS-Info.docx
+++ b/NextJS-Info.docx
@@ -540,11 +540,195 @@
           <w:t>React Foundations: Adding Interactivity with State | Next.js</w:t>
         </w:r>
       </w:hyperlink>
+    </w:p>
+    <w:p/>
+    <w:p>
+      <w:pPr>
+        <w:pBdr>
+          <w:top w:val="single" w:sz="2" w:space="0" w:color="E5E5E5"/>
+          <w:left w:val="single" w:sz="2" w:space="0" w:color="E5E5E5"/>
+          <w:bottom w:val="single" w:sz="2" w:space="0" w:color="E5E5E5"/>
+          <w:right w:val="single" w:sz="2" w:space="0" w:color="E5E5E5"/>
+        </w:pBdr>
+        <w:shd w:val="clear" w:color="auto" w:fill="FFFFFF"/>
+        <w:spacing w:before="300" w:after="300" w:line="240" w:lineRule="auto"/>
+        <w:rPr>
+          <w:rFonts w:ascii="Arial" w:eastAsia="Times New Roman" w:hAnsi="Arial" w:cs="Arial"/>
+          <w:color w:val="171717"/>
+          <w:sz w:val="24"/>
+          <w:szCs w:val="24"/>
+        </w:rPr>
+      </w:pPr>
+      <w:proofErr w:type="gramStart"/>
+      <w:r>
+        <w:rPr>
+          <w:rFonts w:ascii="Arial" w:eastAsia="Times New Roman" w:hAnsi="Arial" w:cs="Arial"/>
+          <w:color w:val="171717"/>
+          <w:sz w:val="24"/>
+          <w:szCs w:val="24"/>
+        </w:rPr>
+        <w:t>the</w:t>
+      </w:r>
+      <w:proofErr w:type="gramEnd"/>
+      <w:r>
+        <w:rPr>
+          <w:rFonts w:ascii="Arial" w:eastAsia="Times New Roman" w:hAnsi="Arial" w:cs="Arial"/>
+          <w:color w:val="171717"/>
+          <w:sz w:val="24"/>
+          <w:szCs w:val="24"/>
+        </w:rPr>
+        <w:t xml:space="preserve"> React hook used to manage state is called: </w:t>
+      </w:r>
+      <w:proofErr w:type="spellStart"/>
+      <w:r>
+        <w:rPr>
+          <w:rFonts w:ascii="Courier New" w:eastAsia="Times New Roman" w:hAnsi="Courier New" w:cs="Courier New"/>
+          <w:color w:val="171717"/>
+          <w:sz w:val="21"/>
+          <w:szCs w:val="21"/>
+          <w:bdr w:val="single" w:sz="6" w:space="0" w:color="EBEBEB" w:frame="1"/>
+          <w:shd w:val="clear" w:color="auto" w:fill="F2F2F2"/>
+        </w:rPr>
+        <w:t>useState</w:t>
+      </w:r>
+      <w:proofErr w:type="spellEnd"/>
+      <w:r>
+        <w:rPr>
+          <w:rFonts w:ascii="Courier New" w:eastAsia="Times New Roman" w:hAnsi="Courier New" w:cs="Courier New"/>
+          <w:color w:val="171717"/>
+          <w:sz w:val="21"/>
+          <w:szCs w:val="21"/>
+          <w:bdr w:val="single" w:sz="6" w:space="0" w:color="EBEBEB" w:frame="1"/>
+          <w:shd w:val="clear" w:color="auto" w:fill="F2F2F2"/>
+        </w:rPr>
+        <w:t>()</w:t>
+      </w:r>
+    </w:p>
+    <w:p>
+      <w:pPr>
+        <w:pBdr>
+          <w:top w:val="single" w:sz="2" w:space="0" w:color="E5E5E5"/>
+          <w:left w:val="single" w:sz="2" w:space="0" w:color="E5E5E5"/>
+          <w:bottom w:val="single" w:sz="2" w:space="0" w:color="E5E5E5"/>
+          <w:right w:val="single" w:sz="2" w:space="0" w:color="E5E5E5"/>
+        </w:pBdr>
+        <w:shd w:val="clear" w:color="auto" w:fill="FFFFFF"/>
+        <w:spacing w:before="300" w:after="300" w:line="240" w:lineRule="auto"/>
+        <w:rPr>
+          <w:rFonts w:ascii="Arial" w:eastAsia="Times New Roman" w:hAnsi="Arial" w:cs="Arial"/>
+          <w:color w:val="171717"/>
+          <w:sz w:val="24"/>
+          <w:szCs w:val="24"/>
+        </w:rPr>
+      </w:pPr>
+      <w:r>
+        <w:rPr>
+          <w:rFonts w:ascii="Arial" w:eastAsia="Times New Roman" w:hAnsi="Arial" w:cs="Arial"/>
+          <w:color w:val="171717"/>
+          <w:sz w:val="24"/>
+          <w:szCs w:val="24"/>
+        </w:rPr>
+        <w:t>Add </w:t>
+      </w:r>
+      <w:proofErr w:type="spellStart"/>
+      <w:proofErr w:type="gramStart"/>
+      <w:r>
+        <w:rPr>
+          <w:rFonts w:ascii="Courier New" w:eastAsia="Times New Roman" w:hAnsi="Courier New" w:cs="Courier New"/>
+          <w:color w:val="171717"/>
+          <w:sz w:val="21"/>
+          <w:szCs w:val="21"/>
+          <w:bdr w:val="single" w:sz="6" w:space="0" w:color="EBEBEB" w:frame="1"/>
+          <w:shd w:val="clear" w:color="auto" w:fill="F2F2F2"/>
+        </w:rPr>
+        <w:t>useState</w:t>
+      </w:r>
+      <w:proofErr w:type="spellEnd"/>
+      <w:r>
+        <w:rPr>
+          <w:rFonts w:ascii="Courier New" w:eastAsia="Times New Roman" w:hAnsi="Courier New" w:cs="Courier New"/>
+          <w:color w:val="171717"/>
+          <w:sz w:val="21"/>
+          <w:szCs w:val="21"/>
+          <w:bdr w:val="single" w:sz="6" w:space="0" w:color="EBEBEB" w:frame="1"/>
+          <w:shd w:val="clear" w:color="auto" w:fill="F2F2F2"/>
+        </w:rPr>
+        <w:t>(</w:t>
+      </w:r>
+      <w:proofErr w:type="gramEnd"/>
+      <w:r>
+        <w:rPr>
+          <w:rFonts w:ascii="Courier New" w:eastAsia="Times New Roman" w:hAnsi="Courier New" w:cs="Courier New"/>
+          <w:color w:val="171717"/>
+          <w:sz w:val="21"/>
+          <w:szCs w:val="21"/>
+          <w:bdr w:val="single" w:sz="6" w:space="0" w:color="EBEBEB" w:frame="1"/>
+          <w:shd w:val="clear" w:color="auto" w:fill="F2F2F2"/>
+        </w:rPr>
+        <w:t>)</w:t>
+      </w:r>
+      <w:r>
+        <w:rPr>
+          <w:rFonts w:ascii="Arial" w:eastAsia="Times New Roman" w:hAnsi="Arial" w:cs="Arial"/>
+          <w:color w:val="171717"/>
+          <w:sz w:val="24"/>
+          <w:szCs w:val="24"/>
+        </w:rPr>
+        <w:t> to your project. It returns an array, and you can access and use those array values inside your component using </w:t>
+      </w:r>
+      <w:r>
+        <w:rPr>
+          <w:rFonts w:ascii="Arial" w:eastAsia="Times New Roman" w:hAnsi="Arial" w:cs="Arial"/>
+          <w:b/>
+          <w:bCs/>
+          <w:color w:val="171717"/>
+          <w:sz w:val="24"/>
+          <w:szCs w:val="24"/>
+          <w:bdr w:val="single" w:sz="2" w:space="0" w:color="E5E5E5" w:frame="1"/>
+        </w:rPr>
+        <w:t xml:space="preserve">array </w:t>
+      </w:r>
+      <w:proofErr w:type="spellStart"/>
+      <w:r>
+        <w:rPr>
+          <w:rFonts w:ascii="Arial" w:eastAsia="Times New Roman" w:hAnsi="Arial" w:cs="Arial"/>
+          <w:b/>
+          <w:bCs/>
+          <w:color w:val="171717"/>
+          <w:sz w:val="24"/>
+          <w:szCs w:val="24"/>
+          <w:bdr w:val="single" w:sz="2" w:space="0" w:color="E5E5E5" w:frame="1"/>
+        </w:rPr>
+        <w:t>destructuring</w:t>
+      </w:r>
+      <w:proofErr w:type="spellEnd"/>
+      <w:r>
+        <w:rPr>
+          <w:rFonts w:ascii="Arial" w:eastAsia="Times New Roman" w:hAnsi="Arial" w:cs="Arial"/>
+          <w:color w:val="171717"/>
+          <w:sz w:val="24"/>
+          <w:szCs w:val="24"/>
+        </w:rPr>
+        <w:t>:</w:t>
+      </w:r>
+    </w:p>
+    <w:p/>
+    <w:p>
+      <w:hyperlink r:id="rId10" w:history="1">
+        <w:r>
+          <w:rPr>
+            <w:rStyle w:val="Hyperlink"/>
+          </w:rPr>
+          <w:t>React Foundations: From React to Next.js | Next.js</w:t>
+        </w:r>
+      </w:hyperlink>
+    </w:p>
+    <w:p>
       <w:bookmarkStart w:id="0" w:name="_GoBack"/>
       <w:bookmarkEnd w:id="0"/>
     </w:p>
     <w:sectPr>
-      <w:headerReference w:type="default" r:id="rId10"/>
+      <w:headerReference w:type="default" r:id="rId11"/>
       <w:pgSz w:w="12240" w:h="15840"/>
       <w:pgMar w:top="1440" w:right="1440" w:bottom="1440" w:left="1440" w:header="720" w:footer="720" w:gutter="0"/>
       <w:cols w:space="720"/>
@@ -655,7 +839,7 @@
             <w:bCs/>
             <w:noProof/>
           </w:rPr>
-          <w:t>1</w:t>
+          <w:t>2</w:t>
         </w:r>
         <w:r>
           <w:rPr>

</xml_diff>